<commit_message>
Technisch ontwerp V 1.2
De mock-ups geadd
</commit_message>
<xml_diff>
--- a/Documentatie/Micky/Technisch_ontwerpV1.1.docx
+++ b/Documentatie/Micky/Technisch_ontwerpV1.1.docx
@@ -617,7 +617,7 @@
                     <pic:cNvPicPr/>
                   </pic:nvPicPr>
                   <pic:blipFill>
-                    <a:blip r:embed="rId5"/>
+                    <a:blip r:embed="rId6"/>
                     <a:stretch>
                       <a:fillRect/>
                     </a:stretch>
@@ -689,7 +689,7 @@
                     </pic:cNvPicPr>
                   </pic:nvPicPr>
                   <pic:blipFill>
-                    <a:blip r:embed="rId6">
+                    <a:blip r:embed="rId7">
                       <a:extLst>
                         <a:ext uri="{28A0092B-C50C-407E-A947-70E740481C1C}">
                           <a14:useLocalDpi xmlns:a14="http://schemas.microsoft.com/office/drawing/2010/main" val="0"/>
@@ -1400,21 +1400,7 @@
                 <w:b/>
                 <w:sz w:val="24"/>
               </w:rPr>
-              <w:t xml:space="preserve"> en op de </w:t>
-            </w:r>
-            <w:r>
-              <w:rPr>
-                <w:b/>
-                <w:sz w:val="24"/>
-              </w:rPr>
-              <w:t xml:space="preserve">Bewerk pagina </w:t>
-            </w:r>
-            <w:r>
-              <w:rPr>
-                <w:b/>
-                <w:sz w:val="24"/>
-              </w:rPr>
-              <w:t>staan.</w:t>
+              <w:t xml:space="preserve"> en op de Bewerk pagina staan.</w:t>
             </w:r>
           </w:p>
           <w:p>
@@ -4423,8 +4409,6 @@
               </w:rPr>
               <w:t>De veranderingen zijn toegepast aan de website</w:t>
             </w:r>
-            <w:bookmarkStart w:id="0" w:name="_GoBack"/>
-            <w:bookmarkEnd w:id="0"/>
             <w:r>
               <w:rPr>
                 <w:b/>
@@ -4437,6 +4421,136 @@
       </w:tr>
     </w:tbl>
     <w:p/>
+    <w:p>
+      <w:pPr>
+        <w:rPr>
+          <w:b/>
+        </w:rPr>
+      </w:pPr>
+      <w:proofErr w:type="spellStart"/>
+      <w:r>
+        <w:rPr>
+          <w:b/>
+        </w:rPr>
+        <w:t>Wireframe</w:t>
+      </w:r>
+      <w:proofErr w:type="spellEnd"/>
+      <w:r>
+        <w:rPr>
+          <w:b/>
+        </w:rPr>
+        <w:t xml:space="preserve">: </w:t>
+      </w:r>
+    </w:p>
+    <w:p>
+      <w:r>
+        <w:rPr>
+          <w:noProof/>
+        </w:rPr>
+        <w:drawing>
+          <wp:inline distT="0" distB="0" distL="0" distR="0" wp14:anchorId="2CA19583" wp14:editId="0E9D1FCC">
+            <wp:extent cx="5760720" cy="3573145"/>
+            <wp:effectExtent l="0" t="0" r="0" b="8255"/>
+            <wp:docPr id="2" name="Afbeelding 2"/>
+            <wp:cNvGraphicFramePr>
+              <a:graphicFrameLocks xmlns:a="http://schemas.openxmlformats.org/drawingml/2006/main" noChangeAspect="1"/>
+            </wp:cNvGraphicFramePr>
+            <a:graphic xmlns:a="http://schemas.openxmlformats.org/drawingml/2006/main">
+              <a:graphicData uri="http://schemas.openxmlformats.org/drawingml/2006/picture">
+                <pic:pic xmlns:pic="http://schemas.openxmlformats.org/drawingml/2006/picture">
+                  <pic:nvPicPr>
+                    <pic:cNvPr id="1" name=""/>
+                    <pic:cNvPicPr/>
+                  </pic:nvPicPr>
+                  <pic:blipFill>
+                    <a:blip r:embed="rId8"/>
+                    <a:stretch>
+                      <a:fillRect/>
+                    </a:stretch>
+                  </pic:blipFill>
+                  <pic:spPr>
+                    <a:xfrm>
+                      <a:off x="0" y="0"/>
+                      <a:ext cx="5760720" cy="3573145"/>
+                    </a:xfrm>
+                    <a:prstGeom prst="rect">
+                      <a:avLst/>
+                    </a:prstGeom>
+                  </pic:spPr>
+                </pic:pic>
+              </a:graphicData>
+            </a:graphic>
+          </wp:inline>
+        </w:drawing>
+      </w:r>
+    </w:p>
+    <w:p/>
+    <w:p/>
+    <w:p/>
+    <w:p/>
+    <w:p>
+      <w:pPr>
+        <w:rPr>
+          <w:b/>
+        </w:rPr>
+      </w:pPr>
+      <w:r>
+        <w:rPr>
+          <w:b/>
+        </w:rPr>
+        <w:lastRenderedPageBreak/>
+        <w:t>Mock-ups:</w:t>
+      </w:r>
+    </w:p>
+    <w:p>
+      <w:pPr>
+        <w:rPr>
+          <w:b/>
+        </w:rPr>
+      </w:pPr>
+      <w:r>
+        <w:rPr>
+          <w:noProof/>
+        </w:rPr>
+        <w:drawing>
+          <wp:inline distT="0" distB="0" distL="0" distR="0" wp14:anchorId="50C221B3" wp14:editId="51B22248">
+            <wp:extent cx="5760720" cy="3234690"/>
+            <wp:effectExtent l="0" t="0" r="0" b="3810"/>
+            <wp:docPr id="4" name="Afbeelding 4"/>
+            <wp:cNvGraphicFramePr>
+              <a:graphicFrameLocks xmlns:a="http://schemas.openxmlformats.org/drawingml/2006/main" noChangeAspect="1"/>
+            </wp:cNvGraphicFramePr>
+            <a:graphic xmlns:a="http://schemas.openxmlformats.org/drawingml/2006/main">
+              <a:graphicData uri="http://schemas.openxmlformats.org/drawingml/2006/picture">
+                <pic:pic xmlns:pic="http://schemas.openxmlformats.org/drawingml/2006/picture">
+                  <pic:nvPicPr>
+                    <pic:cNvPr id="1" name=""/>
+                    <pic:cNvPicPr/>
+                  </pic:nvPicPr>
+                  <pic:blipFill>
+                    <a:blip r:embed="rId9"/>
+                    <a:stretch>
+                      <a:fillRect/>
+                    </a:stretch>
+                  </pic:blipFill>
+                  <pic:spPr>
+                    <a:xfrm>
+                      <a:off x="0" y="0"/>
+                      <a:ext cx="5760720" cy="3234690"/>
+                    </a:xfrm>
+                    <a:prstGeom prst="rect">
+                      <a:avLst/>
+                    </a:prstGeom>
+                  </pic:spPr>
+                </pic:pic>
+              </a:graphicData>
+            </a:graphic>
+          </wp:inline>
+        </w:drawing>
+      </w:r>
+      <w:bookmarkStart w:id="0" w:name="_GoBack"/>
+      <w:bookmarkEnd w:id="0"/>
+    </w:p>
     <w:sectPr>
       <w:pgSz w:w="11906" w:h="16838"/>
       <w:pgMar w:top="1417" w:right="1417" w:bottom="1417" w:left="1417" w:header="708" w:footer="708" w:gutter="0"/>
@@ -6023,4 +6137,16 @@
     </a:ext>
   </a:extLst>
 </a:theme>
+</file>
+
+<file path=customXml/item1.xml><?xml version="1.0" encoding="utf-8"?>
+<b:Sources xmlns:b="http://schemas.openxmlformats.org/officeDocument/2006/bibliography" xmlns="http://schemas.openxmlformats.org/officeDocument/2006/bibliography" SelectedStyle="\APASixthEditionOfficeOnline.xsl" StyleName="APA" Version="6"/>
+</file>
+
+<file path=customXml/itemProps1.xml><?xml version="1.0" encoding="utf-8"?>
+<ds:datastoreItem xmlns:ds="http://schemas.openxmlformats.org/officeDocument/2006/customXml" ds:itemID="{18A031F1-380F-4E2A-898F-900D62560E10}">
+  <ds:schemaRefs>
+    <ds:schemaRef ds:uri="http://schemas.openxmlformats.org/officeDocument/2006/bibliography"/>
+  </ds:schemaRefs>
+</ds:datastoreItem>
 </file>
</xml_diff>